<commit_message>
minor changes in solution description
</commit_message>
<xml_diff>
--- a/docs/LOL_Issue_test documentation.docx
+++ b/docs/LOL_Issue_test documentation.docx
@@ -6,8 +6,6 @@
       <w:r>
         <w:t>LOL_issue_1</w:t>
       </w:r>
-      <w:bookmarkStart w:id="0" w:name="_GoBack"/>
-      <w:bookmarkEnd w:id="0"/>
     </w:p>
     <w:p>
       <w:pPr>
@@ -67,7 +65,7 @@
           <w:noProof/>
         </w:rPr>
         <w:drawing>
-          <wp:inline distT="0" distB="0" distL="0" distR="0">
+          <wp:inline distT="0" distB="0" distL="0" distR="0" wp14:anchorId="3C61EA2D" wp14:editId="13619BEA">
             <wp:extent cx="4653804" cy="1783479"/>
             <wp:effectExtent l="19050" t="19050" r="13970" b="26670"/>
             <wp:docPr id="4" name="Picture 4"/>
@@ -122,7 +120,7 @@
           <w:noProof/>
         </w:rPr>
         <w:drawing>
-          <wp:inline distT="0" distB="0" distL="0" distR="0">
+          <wp:inline distT="0" distB="0" distL="0" distR="0" wp14:anchorId="22A71223" wp14:editId="7E6F900B">
             <wp:extent cx="3877264" cy="1051752"/>
             <wp:effectExtent l="19050" t="19050" r="9525" b="15240"/>
             <wp:docPr id="3" name="Picture 3"/>
@@ -549,7 +547,25 @@
           <w:sz w:val="19"/>
           <w:szCs w:val="19"/>
         </w:rPr>
-        <w:t>].Cells[5].</w:t>
+        <w:t>].Cells[</w:t>
+      </w:r>
+      <w:r>
+        <w:rPr>
+          <w:rFonts w:ascii="Consolas" w:hAnsi="Consolas" w:cs="Consolas"/>
+          <w:color w:val="000000"/>
+          <w:sz w:val="19"/>
+          <w:szCs w:val="19"/>
+        </w:rPr>
+        <w:t>“Status”</w:t>
+      </w:r>
+      <w:r>
+        <w:rPr>
+          <w:rFonts w:ascii="Consolas" w:hAnsi="Consolas" w:cs="Consolas"/>
+          <w:color w:val="000000"/>
+          <w:sz w:val="19"/>
+          <w:szCs w:val="19"/>
+        </w:rPr>
+        <w:t>].</w:t>
       </w:r>
       <w:proofErr w:type="spellStart"/>
       <w:r>
@@ -608,7 +624,7 @@
           <w:szCs w:val="19"/>
         </w:rPr>
         <w:drawing>
-          <wp:inline distT="0" distB="0" distL="0" distR="0">
+          <wp:inline distT="0" distB="0" distL="0" distR="0" wp14:anchorId="18F5F334" wp14:editId="2E7FD973">
             <wp:extent cx="5092298" cy="2034717"/>
             <wp:effectExtent l="19050" t="19050" r="13335" b="22860"/>
             <wp:docPr id="5" name="Picture 5" descr="C:\Users\Svetlana\Pictures\Screenpresso\2018-03-24_19h58_29.png"/>
@@ -661,8 +677,11 @@
     </w:p>
     <w:p>
       <w:r>
+        <w:rPr>
+          <w:noProof/>
+        </w:rPr>
         <w:drawing>
-          <wp:inline distT="0" distB="0" distL="0" distR="0" wp14:anchorId="24EB1A5F" wp14:editId="6D85FBCC">
+          <wp:inline distT="0" distB="0" distL="0" distR="0" wp14:anchorId="79C5D628" wp14:editId="35B5C461">
             <wp:extent cx="4468892" cy="1034902"/>
             <wp:effectExtent l="19050" t="19050" r="8255" b="13335"/>
             <wp:docPr id="1" name="Picture 1"/>
@@ -702,6 +721,8 @@
           </wp:inline>
         </w:drawing>
       </w:r>
+      <w:bookmarkStart w:id="0" w:name="_GoBack"/>
+      <w:bookmarkEnd w:id="0"/>
     </w:p>
     <w:sectPr>
       <w:pgSz w:w="12240" w:h="15840"/>

</xml_diff>